<commit_message>
Starting to work on the CPU<-->System commands.
</commit_message>
<xml_diff>
--- a/doc/Tsunami-Typhoon Design Spec.docx
+++ b/doc/Tsunami-Typhoon Design Spec.docx
@@ -431,7 +431,7 @@
       <w:bookmarkStart w:id="0" w:name="_Toc509665545"/>
       <w:r>
         <w:lastRenderedPageBreak/>
-        <w:t>Design Overview</w:t>
+        <w:t>Overview</w:t>
       </w:r>
       <w:bookmarkEnd w:id="0"/>
     </w:p>
@@ -608,18 +608,863 @@
       <w:pPr>
         <w:pStyle w:val="Heading2"/>
       </w:pPr>
-      <w:bookmarkStart w:id="1" w:name="_Toc509665546"/>
+      <w:r>
+        <w:t>System Interface</w:t>
+      </w:r>
+    </w:p>
+    <w:p>
+      <w:r>
+        <w:t>The system interface Is utilized by the Cchip and Dchips.   There are 2 buses involved, one if for command information and the other is for data.  The Cchip deals with the command information and the Dchip deals with the data.  So, we can the following communications</w:t>
+      </w:r>
+      <w:r>
+        <w:t xml:space="preserve"> from the CPU to 21274</w:t>
+      </w:r>
+      <w:r>
+        <w:t>:</w:t>
+      </w:r>
+    </w:p>
+    <w:p>
+      <w:pPr>
+        <w:pStyle w:val="Caption"/>
+      </w:pPr>
+      <w:r>
+        <w:t xml:space="preserve">Table </w:t>
+      </w:r>
+      <w:fldSimple w:instr=" STYLEREF 1 \s ">
+        <w:r>
+          <w:rPr>
+            <w:noProof/>
+          </w:rPr>
+          <w:t>1</w:t>
+        </w:r>
+      </w:fldSimple>
+      <w:r>
+        <w:noBreakHyphen/>
+      </w:r>
+      <w:fldSimple w:instr=" SEQ Table \* ARABIC \s 1 ">
+        <w:r>
+          <w:rPr>
+            <w:noProof/>
+          </w:rPr>
+          <w:t>1</w:t>
+        </w:r>
+      </w:fldSimple>
+      <w:r>
+        <w:tab/>
+      </w:r>
+      <w:r>
+        <w:t>CPU</w:t>
+      </w:r>
+      <w:r>
+        <w:t xml:space="preserve"> </w:t>
+      </w:r>
+      <w:r>
+        <w:sym w:font="Wingdings" w:char="F0E0"/>
+      </w:r>
+      <w:r>
+        <w:t xml:space="preserve"> </w:t>
+      </w:r>
+      <w:r>
+        <w:t>21274 Communications</w:t>
+      </w:r>
+    </w:p>
+    <w:tbl>
+      <w:tblPr>
+        <w:tblStyle w:val="TableGrid"/>
+        <w:tblW w:w="0" w:type="auto"/>
+        <w:tblBorders>
+          <w:top w:val="none" w:sz="0" w:space="0" w:color="auto"/>
+          <w:left w:val="none" w:sz="0" w:space="0" w:color="auto"/>
+          <w:bottom w:val="none" w:sz="0" w:space="0" w:color="auto"/>
+          <w:right w:val="none" w:sz="0" w:space="0" w:color="auto"/>
+          <w:insideH w:val="none" w:sz="0" w:space="0" w:color="auto"/>
+          <w:insideV w:val="none" w:sz="0" w:space="0" w:color="auto"/>
+        </w:tblBorders>
+        <w:tblCellMar>
+          <w:top w:w="72" w:type="dxa"/>
+          <w:left w:w="115" w:type="dxa"/>
+          <w:right w:w="115" w:type="dxa"/>
+        </w:tblCellMar>
+        <w:tblLook w:val="0620" w:firstRow="1" w:lastRow="0" w:firstColumn="0" w:lastColumn="0" w:noHBand="1" w:noVBand="1"/>
+      </w:tblPr>
+      <w:tblGrid>
+        <w:gridCol w:w="2441"/>
+        <w:gridCol w:w="1724"/>
+        <w:gridCol w:w="5425"/>
+      </w:tblGrid>
+      <w:tr>
+        <w:trPr>
+          <w:tblHeader/>
+        </w:trPr>
+        <w:tc>
+          <w:tcPr>
+            <w:tcW w:w="2441" w:type="dxa"/>
+            <w:tcBorders>
+              <w:top w:val="single" w:sz="4" w:space="0" w:color="auto"/>
+              <w:bottom w:val="single" w:sz="4" w:space="0" w:color="auto"/>
+            </w:tcBorders>
+          </w:tcPr>
+          <w:p>
+            <w:pPr>
+              <w:rPr>
+                <w:b/>
+              </w:rPr>
+            </w:pPr>
+            <w:r>
+              <w:rPr>
+                <w:b/>
+              </w:rPr>
+              <w:t>Command</w:t>
+            </w:r>
+          </w:p>
+        </w:tc>
+        <w:tc>
+          <w:tcPr>
+            <w:tcW w:w="1724" w:type="dxa"/>
+            <w:tcBorders>
+              <w:top w:val="single" w:sz="4" w:space="0" w:color="auto"/>
+              <w:bottom w:val="single" w:sz="4" w:space="0" w:color="auto"/>
+            </w:tcBorders>
+          </w:tcPr>
+          <w:p>
+            <w:pPr>
+              <w:rPr>
+                <w:b/>
+              </w:rPr>
+            </w:pPr>
+            <w:r>
+              <w:rPr>
+                <w:b/>
+              </w:rPr>
+              <w:t>Data Movement</w:t>
+            </w:r>
+          </w:p>
+        </w:tc>
+        <w:tc>
+          <w:tcPr>
+            <w:tcW w:w="5425" w:type="dxa"/>
+            <w:tcBorders>
+              <w:top w:val="single" w:sz="4" w:space="0" w:color="auto"/>
+              <w:bottom w:val="single" w:sz="4" w:space="0" w:color="auto"/>
+            </w:tcBorders>
+          </w:tcPr>
+          <w:p>
+            <w:pPr>
+              <w:rPr>
+                <w:b/>
+              </w:rPr>
+            </w:pPr>
+            <w:r>
+              <w:rPr>
+                <w:b/>
+              </w:rPr>
+              <w:t>Description</w:t>
+            </w:r>
+          </w:p>
+        </w:tc>
+      </w:tr>
+      <w:tr>
+        <w:tc>
+          <w:tcPr>
+            <w:tcW w:w="2441" w:type="dxa"/>
+            <w:tcBorders>
+              <w:top w:val="single" w:sz="4" w:space="0" w:color="auto"/>
+            </w:tcBorders>
+          </w:tcPr>
+          <w:p>
+            <w:r>
+              <w:t>Read Block</w:t>
+            </w:r>
+          </w:p>
+        </w:tc>
+        <w:tc>
+          <w:tcPr>
+            <w:tcW w:w="1724" w:type="dxa"/>
+            <w:tcBorders>
+              <w:top w:val="single" w:sz="4" w:space="0" w:color="auto"/>
+            </w:tcBorders>
+          </w:tcPr>
+          <w:p>
+            <w:r>
+              <w:t>No</w:t>
+            </w:r>
+          </w:p>
+        </w:tc>
+        <w:tc>
+          <w:tcPr>
+            <w:tcW w:w="5425" w:type="dxa"/>
+            <w:tcBorders>
+              <w:top w:val="single" w:sz="4" w:space="0" w:color="auto"/>
+            </w:tcBorders>
+          </w:tcPr>
+          <w:p>
+            <w:r>
+              <w:t>Read from Memory</w:t>
+            </w:r>
+            <w:r>
+              <w:t>.</w:t>
+            </w:r>
+          </w:p>
+        </w:tc>
+      </w:tr>
+      <w:tr>
+        <w:tc>
+          <w:tcPr>
+            <w:tcW w:w="2441" w:type="dxa"/>
+          </w:tcPr>
+          <w:p>
+            <w:r>
+              <w:t>Read I/O</w:t>
+            </w:r>
+          </w:p>
+        </w:tc>
+        <w:tc>
+          <w:tcPr>
+            <w:tcW w:w="1724" w:type="dxa"/>
+          </w:tcPr>
+          <w:p>
+            <w:r>
+              <w:t>No</w:t>
+            </w:r>
+          </w:p>
+        </w:tc>
+        <w:tc>
+          <w:tcPr>
+            <w:tcW w:w="5425" w:type="dxa"/>
+          </w:tcPr>
+          <w:p>
+            <w:r>
+              <w:t>Read from I/O</w:t>
+            </w:r>
+            <w:r>
+              <w:t>.</w:t>
+            </w:r>
+          </w:p>
+        </w:tc>
+      </w:tr>
+      <w:tr>
+        <w:tc>
+          <w:tcPr>
+            <w:tcW w:w="2441" w:type="dxa"/>
+          </w:tcPr>
+          <w:p>
+            <w:r>
+              <w:t>Write Victim</w:t>
+            </w:r>
+          </w:p>
+        </w:tc>
+        <w:tc>
+          <w:tcPr>
+            <w:tcW w:w="1724" w:type="dxa"/>
+          </w:tcPr>
+          <w:p>
+            <w:r>
+              <w:t>Yes</w:t>
+            </w:r>
+          </w:p>
+        </w:tc>
+        <w:tc>
+          <w:tcPr>
+            <w:tcW w:w="5425" w:type="dxa"/>
+          </w:tcPr>
+          <w:p>
+            <w:r>
+              <w:t>Write to Memory</w:t>
+            </w:r>
+            <w:r>
+              <w:t>, data is sent to system.</w:t>
+            </w:r>
+          </w:p>
+        </w:tc>
+      </w:tr>
+      <w:tr>
+        <w:tc>
+          <w:tcPr>
+            <w:tcW w:w="2441" w:type="dxa"/>
+          </w:tcPr>
+          <w:p>
+            <w:r>
+              <w:t>Write I/O</w:t>
+            </w:r>
+          </w:p>
+        </w:tc>
+        <w:tc>
+          <w:tcPr>
+            <w:tcW w:w="1724" w:type="dxa"/>
+          </w:tcPr>
+          <w:p>
+            <w:r>
+              <w:t>Yes</w:t>
+            </w:r>
+          </w:p>
+        </w:tc>
+        <w:tc>
+          <w:tcPr>
+            <w:tcW w:w="5425" w:type="dxa"/>
+          </w:tcPr>
+          <w:p>
+            <w:r>
+              <w:t>Write to I/O</w:t>
+            </w:r>
+            <w:r>
+              <w:t>, data is sent to system.</w:t>
+            </w:r>
+          </w:p>
+        </w:tc>
+      </w:tr>
+      <w:tr>
+        <w:tc>
+          <w:tcPr>
+            <w:tcW w:w="2441" w:type="dxa"/>
+          </w:tcPr>
+          <w:p>
+            <w:r>
+              <w:t>Change to Dirty</w:t>
+            </w:r>
+          </w:p>
+        </w:tc>
+        <w:tc>
+          <w:tcPr>
+            <w:tcW w:w="1724" w:type="dxa"/>
+          </w:tcPr>
+          <w:p>
+            <w:r>
+              <w:t>Yes or No</w:t>
+            </w:r>
+          </w:p>
+        </w:tc>
+        <w:tc>
+          <w:tcPr>
+            <w:tcW w:w="5425" w:type="dxa"/>
+          </w:tcPr>
+          <w:p>
+            <w:r>
+              <w:t xml:space="preserve">Change the state of a cache block from Clean, Shared, </w:t>
+            </w:r>
+            <w:proofErr w:type="spellStart"/>
+            <w:r>
+              <w:t>STx_C</w:t>
+            </w:r>
+            <w:proofErr w:type="spellEnd"/>
+            <w:r>
+              <w:t>, or Invalid to Dirty.  The Invalid to Dirty can also include a Victim</w:t>
+            </w:r>
+            <w:r>
+              <w:t>.  Data may be sent to system.</w:t>
+            </w:r>
+          </w:p>
+        </w:tc>
+      </w:tr>
+      <w:tr>
+        <w:tc>
+          <w:tcPr>
+            <w:tcW w:w="2441" w:type="dxa"/>
+          </w:tcPr>
+          <w:p>
+            <w:r>
+              <w:t>MB</w:t>
+            </w:r>
+          </w:p>
+        </w:tc>
+        <w:tc>
+          <w:tcPr>
+            <w:tcW w:w="1724" w:type="dxa"/>
+          </w:tcPr>
+          <w:p>
+            <w:r>
+              <w:t>No</w:t>
+            </w:r>
+          </w:p>
+        </w:tc>
+        <w:tc>
+          <w:tcPr>
+            <w:tcW w:w="5425" w:type="dxa"/>
+          </w:tcPr>
+          <w:p>
+            <w:r>
+              <w:t>Memory Barrier</w:t>
+            </w:r>
+            <w:r>
+              <w:t>.  No data is sent to system.</w:t>
+            </w:r>
+          </w:p>
+        </w:tc>
+      </w:tr>
+      <w:tr>
+        <w:tc>
+          <w:tcPr>
+            <w:tcW w:w="2441" w:type="dxa"/>
+          </w:tcPr>
+          <w:p>
+            <w:r>
+              <w:lastRenderedPageBreak/>
+              <w:t>Flush Request</w:t>
+            </w:r>
+          </w:p>
+        </w:tc>
+        <w:tc>
+          <w:tcPr>
+            <w:tcW w:w="1724" w:type="dxa"/>
+          </w:tcPr>
+          <w:p>
+            <w:r>
+              <w:t>No</w:t>
+            </w:r>
+          </w:p>
+        </w:tc>
+        <w:tc>
+          <w:tcPr>
+            <w:tcW w:w="5425" w:type="dxa"/>
+          </w:tcPr>
+          <w:p>
+            <w:r>
+              <w:t>Request the system</w:t>
+            </w:r>
+            <w:r>
+              <w:t xml:space="preserve"> to flush its VDB of all Write Victim and Probe entries.</w:t>
+            </w:r>
+            <w:r>
+              <w:t xml:space="preserve">  No data is sent to system.</w:t>
+            </w:r>
+          </w:p>
+        </w:tc>
+      </w:tr>
+      <w:tr>
+        <w:tc>
+          <w:tcPr>
+            <w:tcW w:w="2441" w:type="dxa"/>
+            <w:tcBorders>
+              <w:bottom w:val="single" w:sz="4" w:space="0" w:color="auto"/>
+            </w:tcBorders>
+          </w:tcPr>
+          <w:p>
+            <w:r>
+              <w:t>Probe Response</w:t>
+            </w:r>
+          </w:p>
+        </w:tc>
+        <w:tc>
+          <w:tcPr>
+            <w:tcW w:w="1724" w:type="dxa"/>
+            <w:tcBorders>
+              <w:bottom w:val="single" w:sz="4" w:space="0" w:color="auto"/>
+            </w:tcBorders>
+          </w:tcPr>
+          <w:p>
+            <w:r>
+              <w:t>Yes or No</w:t>
+            </w:r>
+          </w:p>
+        </w:tc>
+        <w:tc>
+          <w:tcPr>
+            <w:tcW w:w="5425" w:type="dxa"/>
+            <w:tcBorders>
+              <w:bottom w:val="single" w:sz="4" w:space="0" w:color="auto"/>
+            </w:tcBorders>
+          </w:tcPr>
+          <w:p>
+            <w:r>
+              <w:t>This is sent as the result of a probe from the system.  If the probe indicated data movement (read), then the requested data is sent along with the response.</w:t>
+            </w:r>
+          </w:p>
+        </w:tc>
+      </w:tr>
+    </w:tbl>
+    <w:p/>
+    <w:p>
+      <w:pPr>
+        <w:pStyle w:val="Caption"/>
+      </w:pPr>
+      <w:r>
+        <w:t xml:space="preserve">Table </w:t>
+      </w:r>
+      <w:fldSimple w:instr=" STYLEREF 1 \s ">
+        <w:r>
+          <w:rPr>
+            <w:noProof/>
+          </w:rPr>
+          <w:t>1</w:t>
+        </w:r>
+      </w:fldSimple>
+      <w:r>
+        <w:noBreakHyphen/>
+      </w:r>
+      <w:fldSimple w:instr=" SEQ Table \* ARABIC \s 1 ">
+        <w:r>
+          <w:rPr>
+            <w:noProof/>
+          </w:rPr>
+          <w:t>2</w:t>
+        </w:r>
+      </w:fldSimple>
+      <w:r>
+        <w:t xml:space="preserve"> 21274 --&gt; CPU Communications</w:t>
+      </w:r>
+    </w:p>
+    <w:tbl>
+      <w:tblPr>
+        <w:tblStyle w:val="TableGrid"/>
+        <w:tblW w:w="0" w:type="auto"/>
+        <w:tblBorders>
+          <w:top w:val="none" w:sz="0" w:space="0" w:color="auto"/>
+          <w:left w:val="none" w:sz="0" w:space="0" w:color="auto"/>
+          <w:bottom w:val="none" w:sz="0" w:space="0" w:color="auto"/>
+          <w:right w:val="none" w:sz="0" w:space="0" w:color="auto"/>
+          <w:insideH w:val="none" w:sz="0" w:space="0" w:color="auto"/>
+          <w:insideV w:val="none" w:sz="0" w:space="0" w:color="auto"/>
+        </w:tblBorders>
+        <w:tblCellMar>
+          <w:top w:w="72" w:type="dxa"/>
+          <w:left w:w="115" w:type="dxa"/>
+          <w:right w:w="115" w:type="dxa"/>
+        </w:tblCellMar>
+        <w:tblLook w:val="04A0" w:firstRow="1" w:lastRow="0" w:firstColumn="1" w:lastColumn="0" w:noHBand="0" w:noVBand="1"/>
+      </w:tblPr>
+      <w:tblGrid>
+        <w:gridCol w:w="2455"/>
+        <w:gridCol w:w="83"/>
+        <w:gridCol w:w="1717"/>
+        <w:gridCol w:w="5321"/>
+      </w:tblGrid>
+      <w:tr>
+        <w:tc>
+          <w:tcPr>
+            <w:tcW w:w="2455" w:type="dxa"/>
+            <w:tcBorders>
+              <w:top w:val="single" w:sz="4" w:space="0" w:color="auto"/>
+              <w:bottom w:val="single" w:sz="4" w:space="0" w:color="auto"/>
+            </w:tcBorders>
+          </w:tcPr>
+          <w:p>
+            <w:pPr>
+              <w:rPr>
+                <w:b/>
+              </w:rPr>
+            </w:pPr>
+            <w:r>
+              <w:rPr>
+                <w:b/>
+              </w:rPr>
+              <w:t>Command</w:t>
+            </w:r>
+          </w:p>
+        </w:tc>
+        <w:tc>
+          <w:tcPr>
+            <w:tcW w:w="1800" w:type="dxa"/>
+            <w:gridSpan w:val="2"/>
+            <w:tcBorders>
+              <w:top w:val="single" w:sz="4" w:space="0" w:color="auto"/>
+              <w:bottom w:val="single" w:sz="4" w:space="0" w:color="auto"/>
+            </w:tcBorders>
+          </w:tcPr>
+          <w:p>
+            <w:pPr>
+              <w:rPr>
+                <w:b/>
+              </w:rPr>
+            </w:pPr>
+            <w:r>
+              <w:rPr>
+                <w:b/>
+              </w:rPr>
+              <w:t>Data Movement</w:t>
+            </w:r>
+          </w:p>
+        </w:tc>
+        <w:tc>
+          <w:tcPr>
+            <w:tcW w:w="5321" w:type="dxa"/>
+            <w:tcBorders>
+              <w:top w:val="single" w:sz="4" w:space="0" w:color="auto"/>
+              <w:bottom w:val="single" w:sz="4" w:space="0" w:color="auto"/>
+            </w:tcBorders>
+          </w:tcPr>
+          <w:p>
+            <w:pPr>
+              <w:rPr>
+                <w:b/>
+              </w:rPr>
+            </w:pPr>
+            <w:r>
+              <w:rPr>
+                <w:b/>
+              </w:rPr>
+              <w:t>Description</w:t>
+            </w:r>
+          </w:p>
+        </w:tc>
+      </w:tr>
+      <w:tr>
+        <w:tc>
+          <w:tcPr>
+            <w:tcW w:w="2538" w:type="dxa"/>
+            <w:gridSpan w:val="2"/>
+          </w:tcPr>
+          <w:p>
+            <w:r>
+              <w:t>Probe</w:t>
+            </w:r>
+          </w:p>
+        </w:tc>
+        <w:tc>
+          <w:tcPr>
+            <w:tcW w:w="1717" w:type="dxa"/>
+          </w:tcPr>
+          <w:p>
+            <w:r>
+              <w:t>No</w:t>
+            </w:r>
+          </w:p>
+        </w:tc>
+        <w:tc>
+          <w:tcPr>
+            <w:tcW w:w="5321" w:type="dxa"/>
+          </w:tcPr>
+          <w:p>
+            <w:r>
+              <w:t>Probes request things like reading data and changing the state of a cache block.</w:t>
+            </w:r>
+          </w:p>
+        </w:tc>
+      </w:tr>
+      <w:tr>
+        <w:tc>
+          <w:tcPr>
+            <w:tcW w:w="2538" w:type="dxa"/>
+            <w:gridSpan w:val="2"/>
+          </w:tcPr>
+          <w:p>
+            <w:r>
+              <w:t>Read Error</w:t>
+            </w:r>
+          </w:p>
+        </w:tc>
+        <w:tc>
+          <w:tcPr>
+            <w:tcW w:w="1717" w:type="dxa"/>
+          </w:tcPr>
+          <w:p>
+            <w:r>
+              <w:t>Yes</w:t>
+            </w:r>
+          </w:p>
+        </w:tc>
+        <w:tc>
+          <w:tcPr>
+            <w:tcW w:w="5321" w:type="dxa"/>
+          </w:tcPr>
+          <w:p>
+            <w:r>
+              <w:t>System</w:t>
+            </w:r>
+            <w:r>
+              <w:t xml:space="preserve"> returns data for read commands.</w:t>
+            </w:r>
+          </w:p>
+        </w:tc>
+      </w:tr>
+      <w:tr>
+        <w:tc>
+          <w:tcPr>
+            <w:tcW w:w="2538" w:type="dxa"/>
+            <w:gridSpan w:val="2"/>
+          </w:tcPr>
+          <w:p>
+            <w:r>
+              <w:t>Read Data</w:t>
+            </w:r>
+          </w:p>
+        </w:tc>
+        <w:tc>
+          <w:tcPr>
+            <w:tcW w:w="1717" w:type="dxa"/>
+          </w:tcPr>
+          <w:p>
+            <w:r>
+              <w:t>Yes</w:t>
+            </w:r>
+          </w:p>
+        </w:tc>
+        <w:tc>
+          <w:tcPr>
+            <w:tcW w:w="5321" w:type="dxa"/>
+          </w:tcPr>
+          <w:p>
+            <w:r>
+              <w:t>System returns data for read commands.</w:t>
+            </w:r>
+          </w:p>
+        </w:tc>
+      </w:tr>
+      <w:tr>
+        <w:tc>
+          <w:tcPr>
+            <w:tcW w:w="2538" w:type="dxa"/>
+            <w:gridSpan w:val="2"/>
+          </w:tcPr>
+          <w:p>
+            <w:r>
+              <w:t>Change to Dirty Response</w:t>
+            </w:r>
+          </w:p>
+        </w:tc>
+        <w:tc>
+          <w:tcPr>
+            <w:tcW w:w="1717" w:type="dxa"/>
+          </w:tcPr>
+          <w:p>
+            <w:r>
+              <w:t>No</w:t>
+            </w:r>
+          </w:p>
+        </w:tc>
+        <w:tc>
+          <w:tcPr>
+            <w:tcW w:w="5321" w:type="dxa"/>
+          </w:tcPr>
+          <w:p>
+            <w:r>
+              <w:t>This response can be a success or a failure.  No data is returned by the system.</w:t>
+            </w:r>
+          </w:p>
+        </w:tc>
+      </w:tr>
+      <w:tr>
+        <w:tc>
+          <w:tcPr>
+            <w:tcW w:w="2538" w:type="dxa"/>
+            <w:gridSpan w:val="2"/>
+          </w:tcPr>
+          <w:p>
+            <w:r>
+              <w:t>MB Done</w:t>
+            </w:r>
+          </w:p>
+        </w:tc>
+        <w:tc>
+          <w:tcPr>
+            <w:tcW w:w="1717" w:type="dxa"/>
+          </w:tcPr>
+          <w:p>
+            <w:r>
+              <w:t>No</w:t>
+            </w:r>
+          </w:p>
+        </w:tc>
+        <w:tc>
+          <w:tcPr>
+            <w:tcW w:w="5321" w:type="dxa"/>
+          </w:tcPr>
+          <w:p>
+            <w:r>
+              <w:t>This is the response sent by the system to a MB previously sent by the CPU.</w:t>
+            </w:r>
+          </w:p>
+        </w:tc>
+      </w:tr>
+      <w:tr>
+        <w:tc>
+          <w:tcPr>
+            <w:tcW w:w="2538" w:type="dxa"/>
+            <w:gridSpan w:val="2"/>
+          </w:tcPr>
+          <w:p>
+            <w:r>
+              <w:t>Release Buffer</w:t>
+            </w:r>
+          </w:p>
+        </w:tc>
+        <w:tc>
+          <w:tcPr>
+            <w:tcW w:w="1717" w:type="dxa"/>
+          </w:tcPr>
+          <w:p>
+            <w:r>
+              <w:t>No</w:t>
+            </w:r>
+          </w:p>
+        </w:tc>
+        <w:tc>
+          <w:tcPr>
+            <w:tcW w:w="5321" w:type="dxa"/>
+          </w:tcPr>
+          <w:p>
+            <w:r>
+              <w:t>No data is returned with this command, but this will release certain buffers within the CPU.</w:t>
+            </w:r>
+          </w:p>
+        </w:tc>
+      </w:tr>
+      <w:tr>
+        <w:tc>
+          <w:tcPr>
+            <w:tcW w:w="2538" w:type="dxa"/>
+            <w:gridSpan w:val="2"/>
+            <w:tcBorders>
+              <w:bottom w:val="single" w:sz="4" w:space="0" w:color="auto"/>
+            </w:tcBorders>
+          </w:tcPr>
+          <w:p>
+            <w:r>
+              <w:t>Write Data</w:t>
+            </w:r>
+          </w:p>
+        </w:tc>
+        <w:tc>
+          <w:tcPr>
+            <w:tcW w:w="1717" w:type="dxa"/>
+            <w:tcBorders>
+              <w:bottom w:val="single" w:sz="4" w:space="0" w:color="auto"/>
+            </w:tcBorders>
+          </w:tcPr>
+          <w:p>
+            <w:r>
+              <w:t>Yes</w:t>
+            </w:r>
+          </w:p>
+        </w:tc>
+        <w:tc>
+          <w:tcPr>
+            <w:tcW w:w="5321" w:type="dxa"/>
+            <w:tcBorders>
+              <w:bottom w:val="single" w:sz="4" w:space="0" w:color="auto"/>
+            </w:tcBorders>
+          </w:tcPr>
+          <w:p>
+            <w:r>
+              <w:t>TBD.</w:t>
+            </w:r>
+          </w:p>
+        </w:tc>
+      </w:tr>
+    </w:tbl>
+    <w:p>
+      <w:bookmarkStart w:id="1" w:name="_GoBack"/>
+      <w:bookmarkEnd w:id="1"/>
+    </w:p>
+    <w:p>
+      <w:pPr>
+        <w:pStyle w:val="Heading1"/>
+      </w:pPr>
+      <w:bookmarkStart w:id="2" w:name="_Toc509665546"/>
+      <w:r>
+        <w:t>Design Specifications</w:t>
+      </w:r>
+    </w:p>
+    <w:p>
+      <w:pPr>
+        <w:pStyle w:val="Heading2"/>
+      </w:pPr>
       <w:r>
         <w:t>Cchip</w:t>
       </w:r>
-      <w:bookmarkEnd w:id="1"/>
-    </w:p>
-    <w:p>
-      <w:r>
-        <w:t>In the real implementation, the Cchip sends memory commands and addresses to the SDRAM arrays, and the Dchip moves data to and from the CPUs or Pchips into and out of memory.</w:t>
-      </w:r>
-      <w:r>
-        <w:t xml:space="preserve">  In the emulation, the Cchip will send the memory control and address, along with the data, to the Dchip.</w:t>
+      <w:bookmarkEnd w:id="2"/>
+    </w:p>
+    <w:p>
+      <w:r>
+        <w:t>In the real implementation, the Cchip sends memory commands and addresses to the SDRAM arrays, and the Dchip moves data to and from the CPUs or Pchips into and out of memory.  In the emulation, the Cchip will send the memory control and address, along with the data, to the Dchip.</w:t>
       </w:r>
     </w:p>
     <w:p>
@@ -667,7 +1512,6 @@
     </w:p>
     <w:p>
       <w:r>
-        <w:lastRenderedPageBreak/>
         <w:fldChar w:fldCharType="begin"/>
       </w:r>
       <w:r>
@@ -704,7 +1548,15 @@
         <w:fldChar w:fldCharType="end"/>
       </w:r>
       <w:r>
-        <w:t xml:space="preserve"> provides an interpretation of the PCI Specification, Rev 2.1 ordering rules in the context of the 21274 chipset.</w:t>
+        <w:t xml:space="preserve"> provides an interpretation of the PCI Specification, Rev 2.1 ordering rules in the context of the 21274 </w:t>
+      </w:r>
+      <w:proofErr w:type="gramStart"/>
+      <w:r>
+        <w:t>chipset</w:t>
+      </w:r>
+      <w:proofErr w:type="gramEnd"/>
+      <w:r>
+        <w:t>.</w:t>
       </w:r>
     </w:p>
     <w:p/>
@@ -713,8 +1565,8 @@
         <w:pStyle w:val="Caption"/>
         <w:keepNext/>
       </w:pPr>
-      <w:bookmarkStart w:id="2" w:name="_Ref509664736"/>
-      <w:bookmarkStart w:id="3" w:name="_Toc509665583"/>
+      <w:bookmarkStart w:id="3" w:name="_Ref509664736"/>
+      <w:bookmarkStart w:id="4" w:name="_Toc509665583"/>
       <w:r>
         <w:rPr>
           <w:sz w:val="20"/>
@@ -724,56 +1576,30 @@
       <w:r>
         <w:t xml:space="preserve"> </w:t>
       </w:r>
-      <w:r>
-        <w:fldChar w:fldCharType="begin"/>
-      </w:r>
-      <w:r>
-        <w:instrText xml:space="preserve"> STYLEREF 1 \s </w:instrText>
-      </w:r>
-      <w:r>
-        <w:fldChar w:fldCharType="separate"/>
-      </w:r>
-      <w:r>
-        <w:rPr>
-          <w:noProof/>
-        </w:rPr>
-        <w:t>1</w:t>
-      </w:r>
-      <w:r>
-        <w:rPr>
-          <w:noProof/>
-        </w:rPr>
-        <w:fldChar w:fldCharType="end"/>
-      </w:r>
+      <w:fldSimple w:instr=" STYLEREF 1 \s ">
+        <w:r>
+          <w:rPr>
+            <w:noProof/>
+          </w:rPr>
+          <w:t>2</w:t>
+        </w:r>
+      </w:fldSimple>
       <w:r>
         <w:noBreakHyphen/>
       </w:r>
-      <w:r>
-        <w:fldChar w:fldCharType="begin"/>
-      </w:r>
-      <w:r>
-        <w:instrText xml:space="preserve"> SEQ Table \* ARABIC \s 1 </w:instrText>
-      </w:r>
-      <w:r>
-        <w:fldChar w:fldCharType="separate"/>
-      </w:r>
-      <w:r>
-        <w:rPr>
-          <w:noProof/>
-        </w:rPr>
-        <w:t>1</w:t>
-      </w:r>
-      <w:r>
-        <w:rPr>
-          <w:noProof/>
-        </w:rPr>
-        <w:fldChar w:fldCharType="end"/>
-      </w:r>
-      <w:bookmarkEnd w:id="2"/>
+      <w:fldSimple w:instr=" SEQ Table \* ARABIC \s 1 ">
+        <w:r>
+          <w:rPr>
+            <w:noProof/>
+          </w:rPr>
+          <w:t>1</w:t>
+        </w:r>
+      </w:fldSimple>
+      <w:bookmarkEnd w:id="3"/>
       <w:r>
         <w:t>PCI and 21274 Lexicon</w:t>
       </w:r>
-      <w:bookmarkEnd w:id="3"/>
+      <w:bookmarkEnd w:id="4"/>
     </w:p>
     <w:tbl>
       <w:tblPr>
@@ -957,10 +1783,7 @@
               <w:t xml:space="preserve">DMA </w:t>
             </w:r>
             <w:r>
-              <w:t xml:space="preserve">Read </w:t>
-            </w:r>
-            <w:r>
-              <w:t>Return</w:t>
+              <w:t>Read Return</w:t>
             </w:r>
             <w:r>
               <w:br/>
@@ -1026,7 +1849,23 @@
         </w:numPr>
       </w:pPr>
       <w:r>
-        <w:t>The CPUs call the AXP_System_CommandSend and AXP_System_ProbeResponse functions.</w:t>
+        <w:t xml:space="preserve">The CPUs call the </w:t>
+      </w:r>
+      <w:proofErr w:type="spellStart"/>
+      <w:r>
+        <w:t>AXP_System_CommandSend</w:t>
+      </w:r>
+      <w:proofErr w:type="spellEnd"/>
+      <w:r>
+        <w:t xml:space="preserve"> and </w:t>
+      </w:r>
+      <w:proofErr w:type="spellStart"/>
+      <w:r>
+        <w:t>AXP_System_ProbeResponse</w:t>
+      </w:r>
+      <w:proofErr w:type="spellEnd"/>
+      <w:r>
+        <w:t xml:space="preserve"> functions.</w:t>
       </w:r>
     </w:p>
     <w:p>
@@ -1038,7 +1877,15 @@
         </w:numPr>
       </w:pPr>
       <w:r>
-        <w:t>The Pchips use the AXP_CAPbusMsg.</w:t>
+        <w:t xml:space="preserve">The Pchips use the </w:t>
+      </w:r>
+      <w:proofErr w:type="spellStart"/>
+      <w:r>
+        <w:t>AXP_CAPbusMsg</w:t>
+      </w:r>
+      <w:proofErr w:type="spellEnd"/>
+      <w:r>
+        <w:t>.</w:t>
       </w:r>
     </w:p>
     <w:p>
@@ -1147,11 +1994,16 @@
     </w:p>
     <w:p>
       <w:r>
-        <w:lastRenderedPageBreak/>
-        <w:t>TBD: We need to determine where memory and CSR access is going to be processed.  Do we need a Dchip to manage this or can the Cchip handle it all.  The one caveat is that not only the Cchip, but also the Pchip will want to read and write from memory.</w:t>
-      </w:r>
-      <w:bookmarkStart w:id="4" w:name="_GoBack"/>
-      <w:bookmarkEnd w:id="4"/>
+        <w:t xml:space="preserve">TBD: We need to determine where memory and CSR access is going to be processed.  Do we need a Dchip to manage this or can the Cchip handle it </w:t>
+      </w:r>
+      <w:proofErr w:type="gramStart"/>
+      <w:r>
+        <w:t>all.</w:t>
+      </w:r>
+      <w:proofErr w:type="gramEnd"/>
+      <w:r>
+        <w:t xml:space="preserve">  The one caveat is that not only the Cchip, but also the Pchip will want to read and write from memory.</w:t>
+      </w:r>
     </w:p>
     <w:sectPr>
       <w:headerReference w:type="default" r:id="rId8"/>
@@ -1407,6 +2259,7 @@
         <w:dataBinding w:prefixMappings="xmlns:ns0='http://schemas.openxmlformats.org/package/2006/metadata/core-properties' xmlns:ns1='http://purl.org/dc/elements/1.1/'" w:xpath="/ns0:coreProperties[1]/ns1:title[1]" w:storeItemID="{6C3C8BC8-F283-45AE-878A-BAB7291924A1}"/>
         <w:text/>
       </w:sdtPr>
+      <w:sdtEndPr/>
       <w:sdtContent>
         <w:r>
           <w:rPr>
@@ -3300,7 +4153,7 @@
     <w:charset w:val="00"/>
     <w:family w:val="roman"/>
     <w:pitch w:val="variable"/>
-    <w:sig w:usb0="E0002EFF" w:usb1="C000785B" w:usb2="00000009" w:usb3="00000000" w:csb0="000001FF" w:csb1="00000000"/>
+    <w:sig w:usb0="E0002AFF" w:usb1="C0007843" w:usb2="00000009" w:usb3="00000000" w:csb0="000001FF" w:csb1="00000000"/>
   </w:font>
   <w:font w:name="Courier New">
     <w:panose1 w:val="02070309020205020404"/>
@@ -3321,7 +4174,7 @@
     <w:charset w:val="00"/>
     <w:family w:val="swiss"/>
     <w:pitch w:val="variable"/>
-    <w:sig w:usb0="E0002AFF" w:usb1="C000247B" w:usb2="00000009" w:usb3="00000000" w:csb0="000001FF" w:csb1="00000000"/>
+    <w:sig w:usb0="E0002AFF" w:usb1="4000ACFF" w:usb2="00000001" w:usb3="00000000" w:csb0="000001FF" w:csb1="00000000"/>
   </w:font>
   <w:font w:name="Cambria">
     <w:panose1 w:val="02040503050406030204"/>
@@ -3342,7 +4195,7 @@
     <w:charset w:val="00"/>
     <w:family w:val="swiss"/>
     <w:pitch w:val="variable"/>
-    <w:sig w:usb0="E0002AFF" w:usb1="C000247B" w:usb2="00000009" w:usb3="00000000" w:csb0="000001FF" w:csb1="00000000"/>
+    <w:sig w:usb0="A0002AEF" w:usb1="4000207B" w:usb2="00000000" w:usb3="00000000" w:csb0="000001FF" w:csb1="00000000"/>
   </w:font>
 </w:fonts>
 </file>
@@ -3367,6 +4220,7 @@
     <w:rsid w:val="00642E97"/>
     <w:rsid w:val="00937586"/>
     <w:rsid w:val="00BB7124"/>
+    <w:rsid w:val="00E2540D"/>
   </w:rsids>
   <m:mathPr>
     <m:mathFont m:val="Cambria Math"/>
@@ -4126,7 +4980,7 @@
 </file>
 
 <file path=customXml/itemProps1.xml><?xml version="1.0" encoding="utf-8"?>
-<ds:datastoreItem xmlns:ds="http://schemas.openxmlformats.org/officeDocument/2006/customXml" ds:itemID="{6116654C-8B7C-422F-ABB5-8BEBE6594BAB}">
+<ds:datastoreItem xmlns:ds="http://schemas.openxmlformats.org/officeDocument/2006/customXml" ds:itemID="{E4157752-808C-4471-8E36-6E69189D8C07}">
   <ds:schemaRefs>
     <ds:schemaRef ds:uri="http://schemas.openxmlformats.org/officeDocument/2006/bibliography"/>
   </ds:schemaRefs>

</xml_diff>